<commit_message>
update simulation and documents
</commit_message>
<xml_diff>
--- a/doc/Modelling and SImulation the piezo buzzer.docx
+++ b/doc/Modelling and SImulation the piezo buzzer.docx
@@ -6,7 +6,6 @@
       <w:pPr>
         <w:jc w:val="center"/>
         <w:rPr>
-          <w:rFonts w:hint="eastAsia"/>
           <w:b/>
           <w:sz w:val="32"/>
         </w:rPr>
@@ -398,7 +397,7 @@
           <v:shape id="_x0000_i1025" type="#_x0000_t75" style="width:77.2pt;height:48.4pt" o:ole="">
             <v:imagedata r:id="rId8" o:title=""/>
           </v:shape>
-          <o:OLEObject Type="Embed" ProgID="Package" ShapeID="_x0000_i1025" DrawAspect="Icon" ObjectID="_1603712911" r:id="rId9"/>
+          <o:OLEObject Type="Embed" ProgID="Package" ShapeID="_x0000_i1025" DrawAspect="Icon" ObjectID="_1603716538" r:id="rId9"/>
         </w:object>
       </w:r>
       <w:r>
@@ -409,7 +408,7 @@
           <v:shape id="_x0000_i1026" type="#_x0000_t75" style="width:77.2pt;height:48.4pt" o:ole="">
             <v:imagedata r:id="rId10" o:title=""/>
           </v:shape>
-          <o:OLEObject Type="Embed" ProgID="Package" ShapeID="_x0000_i1026" DrawAspect="Icon" ObjectID="_1603712912" r:id="rId11"/>
+          <o:OLEObject Type="Embed" ProgID="Package" ShapeID="_x0000_i1026" DrawAspect="Icon" ObjectID="_1603716539" r:id="rId11"/>
         </w:object>
       </w:r>
       <w:r>
@@ -420,7 +419,7 @@
           <v:shape id="_x0000_i1027" type="#_x0000_t75" style="width:77.2pt;height:48.4pt" o:ole="">
             <v:imagedata r:id="rId12" o:title=""/>
           </v:shape>
-          <o:OLEObject Type="Embed" ProgID="Package" ShapeID="_x0000_i1027" DrawAspect="Icon" ObjectID="_1603712913" r:id="rId13"/>
+          <o:OLEObject Type="Embed" ProgID="Package" ShapeID="_x0000_i1027" DrawAspect="Icon" ObjectID="_1603716540" r:id="rId13"/>
         </w:object>
       </w:r>
       <w:r>
@@ -431,7 +430,7 @@
           <v:shape id="_x0000_i1028" type="#_x0000_t75" style="width:77.2pt;height:48.4pt" o:ole="">
             <v:imagedata r:id="rId14" o:title=""/>
           </v:shape>
-          <o:OLEObject Type="Embed" ProgID="Package" ShapeID="_x0000_i1028" DrawAspect="Icon" ObjectID="_1603712914" r:id="rId15"/>
+          <o:OLEObject Type="Embed" ProgID="Package" ShapeID="_x0000_i1028" DrawAspect="Icon" ObjectID="_1603716541" r:id="rId15"/>
         </w:object>
       </w:r>
     </w:p>
@@ -1245,7 +1244,7 @@
           <v:shape id="_x0000_i1029" type="#_x0000_t75" style="width:77.2pt;height:48.4pt" o:ole="">
             <v:imagedata r:id="rId19" o:title=""/>
           </v:shape>
-          <o:OLEObject Type="Embed" ProgID="Package" ShapeID="_x0000_i1029" DrawAspect="Icon" ObjectID="_1603712915" r:id="rId20"/>
+          <o:OLEObject Type="Embed" ProgID="Package" ShapeID="_x0000_i1029" DrawAspect="Icon" ObjectID="_1603716542" r:id="rId20"/>
         </w:object>
       </w:r>
       <w:r>
@@ -1253,7 +1252,7 @@
           <v:shape id="_x0000_i1030" type="#_x0000_t75" style="width:77.2pt;height:48.4pt" o:ole="">
             <v:imagedata r:id="rId21" o:title=""/>
           </v:shape>
-          <o:OLEObject Type="Embed" ProgID="Package" ShapeID="_x0000_i1030" DrawAspect="Icon" ObjectID="_1603712916" r:id="rId22"/>
+          <o:OLEObject Type="Embed" ProgID="Package" ShapeID="_x0000_i1030" DrawAspect="Icon" ObjectID="_1603716543" r:id="rId22"/>
         </w:object>
       </w:r>
     </w:p>
@@ -1344,21 +1343,7 @@
           <w:rFonts w:hint="eastAsia"/>
         </w:rPr>
         <w:lastRenderedPageBreak/>
-        <w:t>量</w:t>
-      </w:r>
-      <w:proofErr w:type="gramStart"/>
-      <w:r>
-        <w:rPr>
-          <w:rFonts w:hint="eastAsia"/>
-        </w:rPr>
-        <w:t>測低頻時</w:t>
-      </w:r>
-      <w:proofErr w:type="gramEnd"/>
-      <w:r>
-        <w:rPr>
-          <w:rFonts w:hint="eastAsia"/>
-        </w:rPr>
-        <w:t>輸入短路時的</w:t>
+        <w:t>量測低頻時輸入短路時的</w:t>
       </w:r>
       <w:r>
         <w:rPr>
@@ -2136,7 +2121,7 @@
           <v:shape id="_x0000_i1031" type="#_x0000_t75" style="width:77.2pt;height:48.4pt" o:ole="">
             <v:imagedata r:id="rId26" o:title=""/>
           </v:shape>
-          <o:OLEObject Type="Embed" ProgID="Package" ShapeID="_x0000_i1031" DrawAspect="Icon" ObjectID="_1603712917" r:id="rId27"/>
+          <o:OLEObject Type="Embed" ProgID="Package" ShapeID="_x0000_i1031" DrawAspect="Icon" ObjectID="_1603716544" r:id="rId27"/>
         </w:object>
       </w:r>
       <w:r>
@@ -2144,7 +2129,7 @@
           <v:shape id="_x0000_i1032" type="#_x0000_t75" style="width:77.2pt;height:48.4pt" o:ole="">
             <v:imagedata r:id="rId28" o:title=""/>
           </v:shape>
-          <o:OLEObject Type="Embed" ProgID="Package" ShapeID="_x0000_i1032" DrawAspect="Icon" ObjectID="_1603712918" r:id="rId29"/>
+          <o:OLEObject Type="Embed" ProgID="Package" ShapeID="_x0000_i1032" DrawAspect="Icon" ObjectID="_1603716545" r:id="rId29"/>
         </w:object>
       </w:r>
     </w:p>
@@ -2641,7 +2626,7 @@
           <v:shape id="_x0000_i1033" type="#_x0000_t75" style="width:77.2pt;height:48.4pt" o:ole="">
             <v:imagedata r:id="rId33" o:title=""/>
           </v:shape>
-          <o:OLEObject Type="Embed" ProgID="Package" ShapeID="_x0000_i1033" DrawAspect="Icon" ObjectID="_1603712919" r:id="rId34"/>
+          <o:OLEObject Type="Embed" ProgID="Package" ShapeID="_x0000_i1033" DrawAspect="Icon" ObjectID="_1603716546" r:id="rId34"/>
         </w:object>
       </w:r>
       <w:r>
@@ -2649,7 +2634,7 @@
           <v:shape id="_x0000_i1034" type="#_x0000_t75" style="width:77.2pt;height:48.4pt" o:ole="">
             <v:imagedata r:id="rId35" o:title=""/>
           </v:shape>
-          <o:OLEObject Type="Embed" ProgID="Package" ShapeID="_x0000_i1034" DrawAspect="Icon" ObjectID="_1603712920" r:id="rId36"/>
+          <o:OLEObject Type="Embed" ProgID="Package" ShapeID="_x0000_i1034" DrawAspect="Icon" ObjectID="_1603716547" r:id="rId36"/>
         </w:object>
       </w:r>
     </w:p>
@@ -2901,7 +2886,7 @@
           <v:shape id="_x0000_i1035" type="#_x0000_t75" style="width:77.2pt;height:48.4pt" o:ole="">
             <v:imagedata r:id="rId39" o:title=""/>
           </v:shape>
-          <o:OLEObject Type="Embed" ProgID="Package" ShapeID="_x0000_i1035" DrawAspect="Icon" ObjectID="_1603712921" r:id="rId40"/>
+          <o:OLEObject Type="Embed" ProgID="Package" ShapeID="_x0000_i1035" DrawAspect="Icon" ObjectID="_1603716548" r:id="rId40"/>
         </w:object>
       </w:r>
       <w:r>
@@ -2909,7 +2894,7 @@
           <v:shape id="_x0000_i1036" type="#_x0000_t75" style="width:77.2pt;height:48.4pt" o:ole="">
             <v:imagedata r:id="rId41" o:title=""/>
           </v:shape>
-          <o:OLEObject Type="Embed" ProgID="Package" ShapeID="_x0000_i1036" DrawAspect="Icon" ObjectID="_1603712922" r:id="rId42"/>
+          <o:OLEObject Type="Embed" ProgID="Package" ShapeID="_x0000_i1036" DrawAspect="Icon" ObjectID="_1603716549" r:id="rId42"/>
         </w:object>
       </w:r>
     </w:p>
@@ -3062,21 +3047,7 @@
           <w:rFonts w:hint="eastAsia"/>
         </w:rPr>
         <w:lastRenderedPageBreak/>
-        <w:t xml:space="preserve">2. </w:t>
-      </w:r>
-      <w:proofErr w:type="gramStart"/>
-      <w:r>
-        <w:rPr>
-          <w:rFonts w:hint="eastAsia"/>
-        </w:rPr>
-        <w:t>differential</w:t>
-      </w:r>
-      <w:proofErr w:type="gramEnd"/>
-      <w:r>
-        <w:rPr>
-          <w:rFonts w:hint="eastAsia"/>
-        </w:rPr>
-        <w:t xml:space="preserve"> drive</w:t>
+        <w:t>2. differential drive</w:t>
       </w:r>
     </w:p>
     <w:p>
@@ -3145,7 +3116,7 @@
           <v:shape id="_x0000_i1037" type="#_x0000_t75" style="width:77.2pt;height:48.4pt" o:ole="">
             <v:imagedata r:id="rId45" o:title=""/>
           </v:shape>
-          <o:OLEObject Type="Embed" ProgID="Package" ShapeID="_x0000_i1037" DrawAspect="Icon" ObjectID="_1603712923" r:id="rId46"/>
+          <o:OLEObject Type="Embed" ProgID="Package" ShapeID="_x0000_i1037" DrawAspect="Icon" ObjectID="_1603716550" r:id="rId46"/>
         </w:object>
       </w:r>
       <w:r>
@@ -3153,7 +3124,7 @@
           <v:shape id="_x0000_i1038" type="#_x0000_t75" style="width:77.2pt;height:48.4pt" o:ole="">
             <v:imagedata r:id="rId47" o:title=""/>
           </v:shape>
-          <o:OLEObject Type="Embed" ProgID="Package" ShapeID="_x0000_i1038" DrawAspect="Icon" ObjectID="_1603712924" r:id="rId48"/>
+          <o:OLEObject Type="Embed" ProgID="Package" ShapeID="_x0000_i1038" DrawAspect="Icon" ObjectID="_1603716551" r:id="rId48"/>
         </w:object>
       </w:r>
       <w:r>
@@ -3161,7 +3132,7 @@
           <v:shape id="_x0000_i1039" type="#_x0000_t75" style="width:77.2pt;height:48.4pt" o:ole="">
             <v:imagedata r:id="rId49" o:title=""/>
           </v:shape>
-          <o:OLEObject Type="Embed" ProgID="Package" ShapeID="_x0000_i1039" DrawAspect="Icon" ObjectID="_1603712925" r:id="rId50"/>
+          <o:OLEObject Type="Embed" ProgID="Package" ShapeID="_x0000_i1039" DrawAspect="Icon" ObjectID="_1603716552" r:id="rId50"/>
         </w:object>
       </w:r>
       <w:r>
@@ -3169,7 +3140,7 @@
           <v:shape id="_x0000_i1040" type="#_x0000_t75" style="width:77.2pt;height:48.4pt" o:ole="">
             <v:imagedata r:id="rId51" o:title=""/>
           </v:shape>
-          <o:OLEObject Type="Embed" ProgID="Package" ShapeID="_x0000_i1040" DrawAspect="Icon" ObjectID="_1603712926" r:id="rId52"/>
+          <o:OLEObject Type="Embed" ProgID="Package" ShapeID="_x0000_i1040" DrawAspect="Icon" ObjectID="_1603716553" r:id="rId52"/>
         </w:object>
       </w:r>
     </w:p>
@@ -3177,9 +3148,6 @@
       <w:pPr>
         <w:pStyle w:val="a3"/>
         <w:ind w:leftChars="0" w:left="360"/>
-        <w:rPr>
-          <w:rFonts w:hint="eastAsia"/>
-        </w:rPr>
       </w:pPr>
       <w:r>
         <w:rPr>
@@ -3237,9 +3205,6 @@
       <w:pPr>
         <w:pStyle w:val="a3"/>
         <w:ind w:leftChars="0" w:left="360"/>
-        <w:rPr>
-          <w:rFonts w:hint="eastAsia"/>
-        </w:rPr>
       </w:pPr>
     </w:p>
     <w:p>
@@ -3269,7 +3234,19 @@
         <w:rPr>
           <w:rFonts w:hint="eastAsia"/>
         </w:rPr>
-        <w:t xml:space="preserve">3.45kHz, Different </w:t>
+        <w:t>3.45kHz, Different</w:t>
+      </w:r>
+      <w:r>
+        <w:rPr>
+          <w:rFonts w:hint="eastAsia"/>
+        </w:rPr>
+        <w:t>ial</w:t>
+      </w:r>
+      <w:r>
+        <w:rPr>
+          <w:rFonts w:hint="eastAsia"/>
+        </w:rPr>
+        <w:t xml:space="preserve"> </w:t>
       </w:r>
       <w:r>
         <w:rPr>

</xml_diff>

<commit_message>
update bjt simlation file
</commit_message>
<xml_diff>
--- a/doc/Modelling and SImulation the piezo buzzer.docx
+++ b/doc/Modelling and SImulation the piezo buzzer.docx
@@ -394,10 +394,10 @@
             <v:path o:extrusionok="f" gradientshapeok="t" o:connecttype="rect"/>
             <o:lock v:ext="edit" aspectratio="t"/>
           </v:shapetype>
-          <v:shape id="_x0000_i1025" type="#_x0000_t75" style="width:77.2pt;height:48.4pt" o:ole="">
+          <v:shape id="_x0000_i1025" type="#_x0000_t75" style="width:77.25pt;height:48.4pt" o:ole="">
             <v:imagedata r:id="rId8" o:title=""/>
           </v:shape>
-          <o:OLEObject Type="Embed" ProgID="Package" ShapeID="_x0000_i1025" DrawAspect="Icon" ObjectID="_1603716538" r:id="rId9"/>
+          <o:OLEObject Type="Embed" ProgID="Package" ShapeID="_x0000_i1025" DrawAspect="Icon" ObjectID="_1603785863" r:id="rId9"/>
         </w:object>
       </w:r>
       <w:r>
@@ -405,10 +405,10 @@
           <w:b/>
         </w:rPr>
         <w:object w:dxaOrig="1543" w:dyaOrig="969">
-          <v:shape id="_x0000_i1026" type="#_x0000_t75" style="width:77.2pt;height:48.4pt" o:ole="">
+          <v:shape id="_x0000_i1026" type="#_x0000_t75" style="width:77.25pt;height:48.4pt" o:ole="">
             <v:imagedata r:id="rId10" o:title=""/>
           </v:shape>
-          <o:OLEObject Type="Embed" ProgID="Package" ShapeID="_x0000_i1026" DrawAspect="Icon" ObjectID="_1603716539" r:id="rId11"/>
+          <o:OLEObject Type="Embed" ProgID="Package" ShapeID="_x0000_i1026" DrawAspect="Icon" ObjectID="_1603785864" r:id="rId11"/>
         </w:object>
       </w:r>
       <w:r>
@@ -416,10 +416,10 @@
           <w:b/>
         </w:rPr>
         <w:object w:dxaOrig="1543" w:dyaOrig="969">
-          <v:shape id="_x0000_i1027" type="#_x0000_t75" style="width:77.2pt;height:48.4pt" o:ole="">
+          <v:shape id="_x0000_i1027" type="#_x0000_t75" style="width:77.25pt;height:48.4pt" o:ole="">
             <v:imagedata r:id="rId12" o:title=""/>
           </v:shape>
-          <o:OLEObject Type="Embed" ProgID="Package" ShapeID="_x0000_i1027" DrawAspect="Icon" ObjectID="_1603716540" r:id="rId13"/>
+          <o:OLEObject Type="Embed" ProgID="Package" ShapeID="_x0000_i1027" DrawAspect="Icon" ObjectID="_1603785865" r:id="rId13"/>
         </w:object>
       </w:r>
       <w:r>
@@ -427,10 +427,10 @@
           <w:b/>
         </w:rPr>
         <w:object w:dxaOrig="1543" w:dyaOrig="969">
-          <v:shape id="_x0000_i1028" type="#_x0000_t75" style="width:77.2pt;height:48.4pt" o:ole="">
+          <v:shape id="_x0000_i1028" type="#_x0000_t75" style="width:77.25pt;height:48.4pt" o:ole="">
             <v:imagedata r:id="rId14" o:title=""/>
           </v:shape>
-          <o:OLEObject Type="Embed" ProgID="Package" ShapeID="_x0000_i1028" DrawAspect="Icon" ObjectID="_1603716541" r:id="rId15"/>
+          <o:OLEObject Type="Embed" ProgID="Package" ShapeID="_x0000_i1028" DrawAspect="Icon" ObjectID="_1603785866" r:id="rId15"/>
         </w:object>
       </w:r>
     </w:p>
@@ -1241,18 +1241,18 @@
       </w:pPr>
       <w:r>
         <w:object w:dxaOrig="1543" w:dyaOrig="969">
-          <v:shape id="_x0000_i1029" type="#_x0000_t75" style="width:77.2pt;height:48.4pt" o:ole="">
+          <v:shape id="_x0000_i1029" type="#_x0000_t75" style="width:77.25pt;height:48.4pt" o:ole="">
             <v:imagedata r:id="rId19" o:title=""/>
           </v:shape>
-          <o:OLEObject Type="Embed" ProgID="Package" ShapeID="_x0000_i1029" DrawAspect="Icon" ObjectID="_1603716542" r:id="rId20"/>
+          <o:OLEObject Type="Embed" ProgID="Package" ShapeID="_x0000_i1029" DrawAspect="Icon" ObjectID="_1603785867" r:id="rId20"/>
         </w:object>
       </w:r>
       <w:r>
         <w:object w:dxaOrig="1543" w:dyaOrig="969">
-          <v:shape id="_x0000_i1030" type="#_x0000_t75" style="width:77.2pt;height:48.4pt" o:ole="">
+          <v:shape id="_x0000_i1030" type="#_x0000_t75" style="width:77.25pt;height:48.4pt" o:ole="">
             <v:imagedata r:id="rId21" o:title=""/>
           </v:shape>
-          <o:OLEObject Type="Embed" ProgID="Package" ShapeID="_x0000_i1030" DrawAspect="Icon" ObjectID="_1603716543" r:id="rId22"/>
+          <o:OLEObject Type="Embed" ProgID="Package" ShapeID="_x0000_i1030" DrawAspect="Icon" ObjectID="_1603785868" r:id="rId22"/>
         </w:object>
       </w:r>
     </w:p>
@@ -2118,18 +2118,18 @@
       </w:pPr>
       <w:r>
         <w:object w:dxaOrig="1543" w:dyaOrig="969">
-          <v:shape id="_x0000_i1031" type="#_x0000_t75" style="width:77.2pt;height:48.4pt" o:ole="">
+          <v:shape id="_x0000_i1031" type="#_x0000_t75" style="width:77.25pt;height:48.4pt" o:ole="">
             <v:imagedata r:id="rId26" o:title=""/>
           </v:shape>
-          <o:OLEObject Type="Embed" ProgID="Package" ShapeID="_x0000_i1031" DrawAspect="Icon" ObjectID="_1603716544" r:id="rId27"/>
+          <o:OLEObject Type="Embed" ProgID="Package" ShapeID="_x0000_i1031" DrawAspect="Icon" ObjectID="_1603785869" r:id="rId27"/>
         </w:object>
       </w:r>
       <w:r>
         <w:object w:dxaOrig="1543" w:dyaOrig="969">
-          <v:shape id="_x0000_i1032" type="#_x0000_t75" style="width:77.2pt;height:48.4pt" o:ole="">
+          <v:shape id="_x0000_i1032" type="#_x0000_t75" style="width:77.25pt;height:48.4pt" o:ole="">
             <v:imagedata r:id="rId28" o:title=""/>
           </v:shape>
-          <o:OLEObject Type="Embed" ProgID="Package" ShapeID="_x0000_i1032" DrawAspect="Icon" ObjectID="_1603716545" r:id="rId29"/>
+          <o:OLEObject Type="Embed" ProgID="Package" ShapeID="_x0000_i1032" DrawAspect="Icon" ObjectID="_1603785870" r:id="rId29"/>
         </w:object>
       </w:r>
     </w:p>
@@ -2623,18 +2623,18 @@
       </w:pPr>
       <w:r>
         <w:object w:dxaOrig="1543" w:dyaOrig="969">
-          <v:shape id="_x0000_i1033" type="#_x0000_t75" style="width:77.2pt;height:48.4pt" o:ole="">
+          <v:shape id="_x0000_i1033" type="#_x0000_t75" style="width:77.25pt;height:48.4pt" o:ole="">
             <v:imagedata r:id="rId33" o:title=""/>
           </v:shape>
-          <o:OLEObject Type="Embed" ProgID="Package" ShapeID="_x0000_i1033" DrawAspect="Icon" ObjectID="_1603716546" r:id="rId34"/>
+          <o:OLEObject Type="Embed" ProgID="Package" ShapeID="_x0000_i1033" DrawAspect="Icon" ObjectID="_1603785871" r:id="rId34"/>
         </w:object>
       </w:r>
       <w:r>
         <w:object w:dxaOrig="1543" w:dyaOrig="969">
-          <v:shape id="_x0000_i1034" type="#_x0000_t75" style="width:77.2pt;height:48.4pt" o:ole="">
+          <v:shape id="_x0000_i1034" type="#_x0000_t75" style="width:77.25pt;height:48.4pt" o:ole="">
             <v:imagedata r:id="rId35" o:title=""/>
           </v:shape>
-          <o:OLEObject Type="Embed" ProgID="Package" ShapeID="_x0000_i1034" DrawAspect="Icon" ObjectID="_1603716547" r:id="rId36"/>
+          <o:OLEObject Type="Embed" ProgID="Package" ShapeID="_x0000_i1034" DrawAspect="Icon" ObjectID="_1603785872" r:id="rId36"/>
         </w:object>
       </w:r>
     </w:p>
@@ -2765,75 +2765,11 @@
         <w:rPr>
           <w:noProof/>
         </w:rPr>
-        <w:pict>
-          <v:shapetype id="_x0000_t202" coordsize="21600,21600" o:spt="202" path="m,l,21600r21600,l21600,xe">
-            <v:stroke joinstyle="miter"/>
-            <v:path gradientshapeok="t" o:connecttype="rect"/>
-          </v:shapetype>
-          <v:shape id="_x0000_s1027" type="#_x0000_t202" style="position:absolute;left:0;text-align:left;margin-left:60.8pt;margin-top:84.2pt;width:47.95pt;height:25.95pt;z-index:251658240;mso-height-percent:200;mso-height-percent:200;mso-width-relative:margin;mso-height-relative:margin">
-            <v:textbox style="mso-next-textbox:#_x0000_s1027;mso-fit-shape-to-text:t">
-              <w:txbxContent>
-                <w:p>
-                  <w:r>
-                    <w:rPr>
-                      <w:rFonts w:hint="eastAsia"/>
-                    </w:rPr>
-                    <w:t>F</w:t>
-                  </w:r>
-                  <w:r>
-                    <w:t>i</w:t>
-                  </w:r>
-                  <w:r>
-                    <w:rPr>
-                      <w:rFonts w:hint="eastAsia"/>
-                    </w:rPr>
-                    <w:t>g1</w:t>
-                  </w:r>
-                </w:p>
-              </w:txbxContent>
-            </v:textbox>
-          </v:shape>
-        </w:pict>
-      </w:r>
-      <w:r>
-        <w:rPr>
-          <w:noProof/>
-        </w:rPr>
-        <w:pict>
-          <v:shape id="_x0000_s1028" type="#_x0000_t202" style="position:absolute;left:0;text-align:left;margin-left:64.15pt;margin-top:277.05pt;width:47.95pt;height:25.95pt;z-index:251659264;mso-height-percent:200;mso-height-percent:200;mso-width-relative:margin;mso-height-relative:margin">
-            <v:textbox style="mso-next-textbox:#_x0000_s1028;mso-fit-shape-to-text:t">
-              <w:txbxContent>
-                <w:p>
-                  <w:r>
-                    <w:rPr>
-                      <w:rFonts w:hint="eastAsia"/>
-                    </w:rPr>
-                    <w:t>F</w:t>
-                  </w:r>
-                  <w:r>
-                    <w:t>i</w:t>
-                  </w:r>
-                  <w:r>
-                    <w:rPr>
-                      <w:rFonts w:hint="eastAsia"/>
-                    </w:rPr>
-                    <w:t>g2</w:t>
-                  </w:r>
-                </w:p>
-              </w:txbxContent>
-            </v:textbox>
-          </v:shape>
-        </w:pict>
-      </w:r>
-      <w:r>
-        <w:rPr>
-          <w:noProof/>
-        </w:rPr>
         <w:drawing>
           <wp:inline distT="0" distB="0" distL="0" distR="0">
-            <wp:extent cx="5274310" cy="4950521"/>
+            <wp:extent cx="5274310" cy="2966799"/>
             <wp:effectExtent l="19050" t="0" r="2540" b="0"/>
-            <wp:docPr id="93" name="圖片 93"/>
+            <wp:docPr id="22" name="圖片 22"/>
             <wp:cNvGraphicFramePr>
               <a:graphicFrameLocks xmlns:a="http://schemas.openxmlformats.org/drawingml/2006/main" noChangeAspect="1"/>
             </wp:cNvGraphicFramePr>
@@ -2841,13 +2777,261 @@
               <a:graphicData uri="http://schemas.openxmlformats.org/drawingml/2006/picture">
                 <pic:pic xmlns:pic="http://schemas.openxmlformats.org/drawingml/2006/picture">
                   <pic:nvPicPr>
-                    <pic:cNvPr id="0" name="Picture 93"/>
+                    <pic:cNvPr id="0" name="Picture 22"/>
                     <pic:cNvPicPr>
                       <a:picLocks noChangeAspect="1" noChangeArrowheads="1"/>
                     </pic:cNvPicPr>
                   </pic:nvPicPr>
                   <pic:blipFill>
                     <a:blip r:embed="rId38" cstate="print"/>
+                    <a:srcRect/>
+                    <a:stretch>
+                      <a:fillRect/>
+                    </a:stretch>
+                  </pic:blipFill>
+                  <pic:spPr bwMode="auto">
+                    <a:xfrm>
+                      <a:off x="0" y="0"/>
+                      <a:ext cx="5274310" cy="2966799"/>
+                    </a:xfrm>
+                    <a:prstGeom prst="rect">
+                      <a:avLst/>
+                    </a:prstGeom>
+                    <a:noFill/>
+                    <a:ln w="9525">
+                      <a:noFill/>
+                      <a:miter lim="800000"/>
+                      <a:headEnd/>
+                      <a:tailEnd/>
+                    </a:ln>
+                  </pic:spPr>
+                </pic:pic>
+              </a:graphicData>
+            </a:graphic>
+          </wp:inline>
+        </w:drawing>
+      </w:r>
+    </w:p>
+    <w:p>
+      <w:pPr>
+        <w:pStyle w:val="a3"/>
+        <w:ind w:leftChars="0" w:left="360"/>
+        <w:rPr>
+          <w:rFonts w:hint="eastAsia"/>
+        </w:rPr>
+      </w:pPr>
+      <w:r>
+        <w:object w:dxaOrig="1543" w:dyaOrig="969">
+          <v:shape id="_x0000_i1040" type="#_x0000_t75" style="width:77.25pt;height:48.4pt" o:ole="">
+            <v:imagedata r:id="rId39" o:title=""/>
+          </v:shape>
+          <o:OLEObject Type="Embed" ProgID="Package" ShapeID="_x0000_i1040" DrawAspect="Icon" ObjectID="_1603785873" r:id="rId40"/>
+        </w:object>
+      </w:r>
+      <w:r>
+        <w:object w:dxaOrig="1543" w:dyaOrig="969">
+          <v:shape id="_x0000_i1039" type="#_x0000_t75" style="width:77.25pt;height:48.4pt" o:ole="">
+            <v:imagedata r:id="rId41" o:title=""/>
+          </v:shape>
+          <o:OLEObject Type="Embed" ProgID="Package" ShapeID="_x0000_i1039" DrawAspect="Icon" ObjectID="_1603785874" r:id="rId42"/>
+        </w:object>
+      </w:r>
+    </w:p>
+    <w:p>
+      <w:pPr>
+        <w:pStyle w:val="a3"/>
+        <w:ind w:leftChars="0" w:left="360"/>
+      </w:pPr>
+      <w:r>
+        <w:rPr>
+          <w:rFonts w:hint="eastAsia"/>
+        </w:rPr>
+        <w:t>模擬出來的共振頻率約為</w:t>
+      </w:r>
+      <w:r>
+        <w:rPr>
+          <w:rFonts w:hint="eastAsia"/>
+        </w:rPr>
+        <w:t>3.26</w:t>
+      </w:r>
+      <w:r>
+        <w:rPr>
+          <w:rFonts w:hint="eastAsia"/>
+        </w:rPr>
+        <w:t>kHz.</w:t>
+      </w:r>
+    </w:p>
+    <w:p>
+      <w:pPr>
+        <w:widowControl/>
+      </w:pPr>
+      <w:r>
+        <w:br w:type="page"/>
+      </w:r>
+    </w:p>
+    <w:p>
+      <w:pPr>
+        <w:pStyle w:val="a3"/>
+        <w:ind w:leftChars="0" w:left="360"/>
+      </w:pPr>
+      <w:r>
+        <w:rPr>
+          <w:noProof/>
+        </w:rPr>
+        <w:lastRenderedPageBreak/>
+        <w:drawing>
+          <wp:inline distT="0" distB="0" distL="0" distR="0">
+            <wp:extent cx="5274310" cy="2966799"/>
+            <wp:effectExtent l="19050" t="0" r="2540" b="0"/>
+            <wp:docPr id="32" name="圖片 32"/>
+            <wp:cNvGraphicFramePr>
+              <a:graphicFrameLocks xmlns:a="http://schemas.openxmlformats.org/drawingml/2006/main" noChangeAspect="1"/>
+            </wp:cNvGraphicFramePr>
+            <a:graphic xmlns:a="http://schemas.openxmlformats.org/drawingml/2006/main">
+              <a:graphicData uri="http://schemas.openxmlformats.org/drawingml/2006/picture">
+                <pic:pic xmlns:pic="http://schemas.openxmlformats.org/drawingml/2006/picture">
+                  <pic:nvPicPr>
+                    <pic:cNvPr id="0" name="Picture 32"/>
+                    <pic:cNvPicPr>
+                      <a:picLocks noChangeAspect="1" noChangeArrowheads="1"/>
+                    </pic:cNvPicPr>
+                  </pic:nvPicPr>
+                  <pic:blipFill>
+                    <a:blip r:embed="rId43" cstate="print"/>
+                    <a:srcRect/>
+                    <a:stretch>
+                      <a:fillRect/>
+                    </a:stretch>
+                  </pic:blipFill>
+                  <pic:spPr bwMode="auto">
+                    <a:xfrm>
+                      <a:off x="0" y="0"/>
+                      <a:ext cx="5274310" cy="2966799"/>
+                    </a:xfrm>
+                    <a:prstGeom prst="rect">
+                      <a:avLst/>
+                    </a:prstGeom>
+                    <a:noFill/>
+                    <a:ln w="9525">
+                      <a:noFill/>
+                      <a:miter lim="800000"/>
+                      <a:headEnd/>
+                      <a:tailEnd/>
+                    </a:ln>
+                  </pic:spPr>
+                </pic:pic>
+              </a:graphicData>
+            </a:graphic>
+          </wp:inline>
+        </w:drawing>
+      </w:r>
+    </w:p>
+    <w:p>
+      <w:pPr>
+        <w:pStyle w:val="a3"/>
+        <w:ind w:leftChars="0" w:left="360"/>
+        <w:rPr>
+          <w:rFonts w:hint="eastAsia"/>
+        </w:rPr>
+      </w:pPr>
+      <w:r>
+        <w:object w:dxaOrig="1543" w:dyaOrig="969">
+          <v:shape id="_x0000_i1042" type="#_x0000_t75" style="width:77.25pt;height:48.4pt" o:ole="">
+            <v:imagedata r:id="rId44" o:title=""/>
+          </v:shape>
+          <o:OLEObject Type="Embed" ProgID="Package" ShapeID="_x0000_i1042" DrawAspect="Icon" ObjectID="_1603785875" r:id="rId45"/>
+        </w:object>
+      </w:r>
+      <w:r>
+        <w:object w:dxaOrig="1543" w:dyaOrig="969">
+          <v:shape id="_x0000_i1041" type="#_x0000_t75" style="width:77.25pt;height:48.4pt" o:ole="">
+            <v:imagedata r:id="rId46" o:title=""/>
+          </v:shape>
+          <o:OLEObject Type="Embed" ProgID="Package" ShapeID="_x0000_i1041" DrawAspect="Icon" ObjectID="_1603785876" r:id="rId47"/>
+        </w:object>
+      </w:r>
+    </w:p>
+    <w:p>
+      <w:pPr>
+        <w:pStyle w:val="a3"/>
+        <w:ind w:leftChars="0" w:left="360"/>
+      </w:pPr>
+      <w:r>
+        <w:rPr>
+          <w:rFonts w:hint="eastAsia"/>
+        </w:rPr>
+        <w:t>模擬出來的共振頻率約為</w:t>
+      </w:r>
+      <w:r>
+        <w:rPr>
+          <w:rFonts w:hint="eastAsia"/>
+        </w:rPr>
+        <w:t>3.07kHz.</w:t>
+      </w:r>
+    </w:p>
+    <w:p>
+      <w:pPr>
+        <w:pStyle w:val="a3"/>
+        <w:ind w:leftChars="0" w:left="360"/>
+      </w:pPr>
+    </w:p>
+    <w:p>
+      <w:pPr>
+        <w:widowControl/>
+      </w:pPr>
+      <w:r>
+        <w:br w:type="page"/>
+      </w:r>
+      <w:r>
+        <w:rPr>
+          <w:rFonts w:hint="eastAsia"/>
+        </w:rPr>
+        <w:lastRenderedPageBreak/>
+        <w:t xml:space="preserve">2. </w:t>
+      </w:r>
+      <w:proofErr w:type="gramStart"/>
+      <w:r>
+        <w:rPr>
+          <w:rFonts w:hint="eastAsia"/>
+        </w:rPr>
+        <w:t>differential</w:t>
+      </w:r>
+      <w:proofErr w:type="gramEnd"/>
+      <w:r>
+        <w:rPr>
+          <w:rFonts w:hint="eastAsia"/>
+        </w:rPr>
+        <w:t xml:space="preserve"> drive</w:t>
+      </w:r>
+    </w:p>
+    <w:p>
+      <w:pPr>
+        <w:pStyle w:val="a3"/>
+        <w:ind w:leftChars="0" w:left="360"/>
+      </w:pPr>
+      <w:r>
+        <w:rPr>
+          <w:noProof/>
+        </w:rPr>
+        <w:drawing>
+          <wp:inline distT="0" distB="0" distL="0" distR="0">
+            <wp:extent cx="5274310" cy="4950521"/>
+            <wp:effectExtent l="19050" t="0" r="2540" b="0"/>
+            <wp:docPr id="114" name="圖片 114"/>
+            <wp:cNvGraphicFramePr>
+              <a:graphicFrameLocks xmlns:a="http://schemas.openxmlformats.org/drawingml/2006/main" noChangeAspect="1"/>
+            </wp:cNvGraphicFramePr>
+            <a:graphic xmlns:a="http://schemas.openxmlformats.org/drawingml/2006/main">
+              <a:graphicData uri="http://schemas.openxmlformats.org/drawingml/2006/picture">
+                <pic:pic xmlns:pic="http://schemas.openxmlformats.org/drawingml/2006/picture">
+                  <pic:nvPicPr>
+                    <pic:cNvPr id="0" name="Picture 114"/>
+                    <pic:cNvPicPr>
+                      <a:picLocks noChangeAspect="1" noChangeArrowheads="1"/>
+                    </pic:cNvPicPr>
+                  </pic:nvPicPr>
+                  <pic:blipFill>
+                    <a:blip r:embed="rId48" cstate="print"/>
                     <a:srcRect/>
                     <a:stretch>
                       <a:fillRect/>
@@ -2883,264 +3067,34 @@
       </w:pPr>
       <w:r>
         <w:object w:dxaOrig="1543" w:dyaOrig="969">
-          <v:shape id="_x0000_i1035" type="#_x0000_t75" style="width:77.2pt;height:48.4pt" o:ole="">
-            <v:imagedata r:id="rId39" o:title=""/>
-          </v:shape>
-          <o:OLEObject Type="Embed" ProgID="Package" ShapeID="_x0000_i1035" DrawAspect="Icon" ObjectID="_1603716548" r:id="rId40"/>
-        </w:object>
-      </w:r>
-      <w:r>
-        <w:object w:dxaOrig="1543" w:dyaOrig="969">
-          <v:shape id="_x0000_i1036" type="#_x0000_t75" style="width:77.2pt;height:48.4pt" o:ole="">
-            <v:imagedata r:id="rId41" o:title=""/>
-          </v:shape>
-          <o:OLEObject Type="Embed" ProgID="Package" ShapeID="_x0000_i1036" DrawAspect="Icon" ObjectID="_1603716549" r:id="rId42"/>
-        </w:object>
-      </w:r>
-    </w:p>
-    <w:p>
-      <w:pPr>
-        <w:pStyle w:val="a3"/>
-        <w:ind w:leftChars="0" w:left="360"/>
-      </w:pPr>
-      <w:r>
-        <w:rPr>
-          <w:noProof/>
-        </w:rPr>
-        <w:lastRenderedPageBreak/>
-        <w:pict>
-          <v:shape id="_x0000_s1034" type="#_x0000_t202" style="position:absolute;left:0;text-align:left;margin-left:40.95pt;margin-top:260.45pt;width:91.7pt;height:25.95pt;z-index:251661312;mso-width-relative:margin;mso-height-relative:margin">
-            <v:textbox style="mso-next-textbox:#_x0000_s1034;mso-fit-shape-to-text:t">
-              <w:txbxContent>
-                <w:p>
-                  <w:r>
-                    <w:rPr>
-                      <w:rFonts w:hint="eastAsia"/>
-                    </w:rPr>
-                    <w:t>F</w:t>
-                  </w:r>
-                  <w:r>
-                    <w:t>i</w:t>
-                  </w:r>
-                  <w:r>
-                    <w:rPr>
-                      <w:rFonts w:hint="eastAsia"/>
-                    </w:rPr>
-                    <w:t>g2: 3.1 KHz</w:t>
-                  </w:r>
-                </w:p>
-              </w:txbxContent>
-            </v:textbox>
-          </v:shape>
-        </w:pict>
-      </w:r>
-      <w:r>
-        <w:rPr>
-          <w:noProof/>
-        </w:rPr>
-        <w:pict>
-          <v:shape id="_x0000_s1032" type="#_x0000_t202" style="position:absolute;left:0;text-align:left;margin-left:46.15pt;margin-top:58pt;width:91.7pt;height:43.95pt;z-index:251660288;mso-height-percent:200;mso-height-percent:200;mso-width-relative:margin;mso-height-relative:margin">
-            <v:textbox style="mso-next-textbox:#_x0000_s1032;mso-fit-shape-to-text:t">
-              <w:txbxContent>
-                <w:p>
-                  <w:r>
-                    <w:rPr>
-                      <w:rFonts w:hint="eastAsia"/>
-                    </w:rPr>
-                    <w:t>F</w:t>
-                  </w:r>
-                  <w:r>
-                    <w:t>i</w:t>
-                  </w:r>
-                  <w:r>
-                    <w:rPr>
-                      <w:rFonts w:hint="eastAsia"/>
-                    </w:rPr>
-                    <w:t>g1:</w:t>
-                  </w:r>
-                  <w:proofErr w:type="gramStart"/>
-                  <w:r>
-                    <w:rPr>
-                      <w:rFonts w:hint="eastAsia"/>
-                    </w:rPr>
-                    <w:t>2.93KHz</w:t>
-                  </w:r>
-                  <w:proofErr w:type="gramEnd"/>
-                </w:p>
-              </w:txbxContent>
-            </v:textbox>
-          </v:shape>
-        </w:pict>
-      </w:r>
-      <w:r>
-        <w:rPr>
-          <w:noProof/>
-        </w:rPr>
-        <w:drawing>
-          <wp:inline distT="0" distB="0" distL="0" distR="0">
-            <wp:extent cx="5271770" cy="4953635"/>
-            <wp:effectExtent l="19050" t="0" r="5080" b="0"/>
-            <wp:docPr id="99" name="圖片 99"/>
-            <wp:cNvGraphicFramePr>
-              <a:graphicFrameLocks xmlns:a="http://schemas.openxmlformats.org/drawingml/2006/main" noChangeAspect="1"/>
-            </wp:cNvGraphicFramePr>
-            <a:graphic xmlns:a="http://schemas.openxmlformats.org/drawingml/2006/main">
-              <a:graphicData uri="http://schemas.openxmlformats.org/drawingml/2006/picture">
-                <pic:pic xmlns:pic="http://schemas.openxmlformats.org/drawingml/2006/picture">
-                  <pic:nvPicPr>
-                    <pic:cNvPr id="0" name="Picture 99"/>
-                    <pic:cNvPicPr>
-                      <a:picLocks noChangeAspect="1" noChangeArrowheads="1"/>
-                    </pic:cNvPicPr>
-                  </pic:nvPicPr>
-                  <pic:blipFill>
-                    <a:blip r:embed="rId43" cstate="print"/>
-                    <a:srcRect/>
-                    <a:stretch>
-                      <a:fillRect/>
-                    </a:stretch>
-                  </pic:blipFill>
-                  <pic:spPr bwMode="auto">
-                    <a:xfrm>
-                      <a:off x="0" y="0"/>
-                      <a:ext cx="5271770" cy="4953635"/>
-                    </a:xfrm>
-                    <a:prstGeom prst="rect">
-                      <a:avLst/>
-                    </a:prstGeom>
-                    <a:noFill/>
-                    <a:ln w="9525">
-                      <a:noFill/>
-                      <a:miter lim="800000"/>
-                      <a:headEnd/>
-                      <a:tailEnd/>
-                    </a:ln>
-                  </pic:spPr>
-                </pic:pic>
-              </a:graphicData>
-            </a:graphic>
-          </wp:inline>
-        </w:drawing>
-      </w:r>
-    </w:p>
-    <w:p>
-      <w:pPr>
-        <w:pStyle w:val="a3"/>
-        <w:ind w:leftChars="0" w:left="360"/>
-      </w:pPr>
-    </w:p>
-    <w:p>
-      <w:pPr>
-        <w:widowControl/>
-      </w:pPr>
-      <w:r>
-        <w:br w:type="page"/>
-      </w:r>
-    </w:p>
-    <w:p>
-      <w:pPr>
-        <w:pStyle w:val="a3"/>
-        <w:ind w:leftChars="0" w:left="360"/>
-      </w:pPr>
-      <w:r>
-        <w:rPr>
-          <w:rFonts w:hint="eastAsia"/>
-        </w:rPr>
-        <w:lastRenderedPageBreak/>
-        <w:t>2. differential drive</w:t>
-      </w:r>
-    </w:p>
-    <w:p>
-      <w:pPr>
-        <w:pStyle w:val="a3"/>
-        <w:ind w:leftChars="0" w:left="360"/>
-      </w:pPr>
-      <w:r>
-        <w:rPr>
-          <w:noProof/>
-        </w:rPr>
-        <w:drawing>
-          <wp:inline distT="0" distB="0" distL="0" distR="0">
-            <wp:extent cx="5274310" cy="4950521"/>
-            <wp:effectExtent l="19050" t="0" r="2540" b="0"/>
-            <wp:docPr id="114" name="圖片 114"/>
-            <wp:cNvGraphicFramePr>
-              <a:graphicFrameLocks xmlns:a="http://schemas.openxmlformats.org/drawingml/2006/main" noChangeAspect="1"/>
-            </wp:cNvGraphicFramePr>
-            <a:graphic xmlns:a="http://schemas.openxmlformats.org/drawingml/2006/main">
-              <a:graphicData uri="http://schemas.openxmlformats.org/drawingml/2006/picture">
-                <pic:pic xmlns:pic="http://schemas.openxmlformats.org/drawingml/2006/picture">
-                  <pic:nvPicPr>
-                    <pic:cNvPr id="0" name="Picture 114"/>
-                    <pic:cNvPicPr>
-                      <a:picLocks noChangeAspect="1" noChangeArrowheads="1"/>
-                    </pic:cNvPicPr>
-                  </pic:nvPicPr>
-                  <pic:blipFill>
-                    <a:blip r:embed="rId44" cstate="print"/>
-                    <a:srcRect/>
-                    <a:stretch>
-                      <a:fillRect/>
-                    </a:stretch>
-                  </pic:blipFill>
-                  <pic:spPr bwMode="auto">
-                    <a:xfrm>
-                      <a:off x="0" y="0"/>
-                      <a:ext cx="5274310" cy="4950521"/>
-                    </a:xfrm>
-                    <a:prstGeom prst="rect">
-                      <a:avLst/>
-                    </a:prstGeom>
-                    <a:noFill/>
-                    <a:ln w="9525">
-                      <a:noFill/>
-                      <a:miter lim="800000"/>
-                      <a:headEnd/>
-                      <a:tailEnd/>
-                    </a:ln>
-                  </pic:spPr>
-                </pic:pic>
-              </a:graphicData>
-            </a:graphic>
-          </wp:inline>
-        </w:drawing>
-      </w:r>
-    </w:p>
-    <w:p>
-      <w:pPr>
-        <w:pStyle w:val="a3"/>
-        <w:ind w:leftChars="0" w:left="360"/>
-      </w:pPr>
-      <w:r>
-        <w:object w:dxaOrig="1543" w:dyaOrig="969">
-          <v:shape id="_x0000_i1037" type="#_x0000_t75" style="width:77.2pt;height:48.4pt" o:ole="">
-            <v:imagedata r:id="rId45" o:title=""/>
-          </v:shape>
-          <o:OLEObject Type="Embed" ProgID="Package" ShapeID="_x0000_i1037" DrawAspect="Icon" ObjectID="_1603716550" r:id="rId46"/>
-        </w:object>
-      </w:r>
-      <w:r>
-        <w:object w:dxaOrig="1543" w:dyaOrig="969">
-          <v:shape id="_x0000_i1038" type="#_x0000_t75" style="width:77.2pt;height:48.4pt" o:ole="">
-            <v:imagedata r:id="rId47" o:title=""/>
-          </v:shape>
-          <o:OLEObject Type="Embed" ProgID="Package" ShapeID="_x0000_i1038" DrawAspect="Icon" ObjectID="_1603716551" r:id="rId48"/>
-        </w:object>
-      </w:r>
-      <w:r>
-        <w:object w:dxaOrig="1543" w:dyaOrig="969">
-          <v:shape id="_x0000_i1039" type="#_x0000_t75" style="width:77.2pt;height:48.4pt" o:ole="">
+          <v:shape id="_x0000_i1035" type="#_x0000_t75" style="width:77.25pt;height:48.4pt" o:ole="">
             <v:imagedata r:id="rId49" o:title=""/>
           </v:shape>
-          <o:OLEObject Type="Embed" ProgID="Package" ShapeID="_x0000_i1039" DrawAspect="Icon" ObjectID="_1603716552" r:id="rId50"/>
+          <o:OLEObject Type="Embed" ProgID="Package" ShapeID="_x0000_i1035" DrawAspect="Icon" ObjectID="_1603785877" r:id="rId50"/>
         </w:object>
       </w:r>
       <w:r>
         <w:object w:dxaOrig="1543" w:dyaOrig="969">
-          <v:shape id="_x0000_i1040" type="#_x0000_t75" style="width:77.2pt;height:48.4pt" o:ole="">
+          <v:shape id="_x0000_i1036" type="#_x0000_t75" style="width:77.25pt;height:48.4pt" o:ole="">
             <v:imagedata r:id="rId51" o:title=""/>
           </v:shape>
-          <o:OLEObject Type="Embed" ProgID="Package" ShapeID="_x0000_i1040" DrawAspect="Icon" ObjectID="_1603716553" r:id="rId52"/>
+          <o:OLEObject Type="Embed" ProgID="Package" ShapeID="_x0000_i1036" DrawAspect="Icon" ObjectID="_1603785878" r:id="rId52"/>
+        </w:object>
+      </w:r>
+      <w:r>
+        <w:object w:dxaOrig="1543" w:dyaOrig="969">
+          <v:shape id="_x0000_i1037" type="#_x0000_t75" style="width:77.25pt;height:48.4pt" o:ole="">
+            <v:imagedata r:id="rId53" o:title=""/>
+          </v:shape>
+          <o:OLEObject Type="Embed" ProgID="Package" ShapeID="_x0000_i1037" DrawAspect="Icon" ObjectID="_1603785879" r:id="rId54"/>
+        </w:object>
+      </w:r>
+      <w:r>
+        <w:object w:dxaOrig="1543" w:dyaOrig="969">
+          <v:shape id="_x0000_i1038" type="#_x0000_t75" style="width:77.25pt;height:48.4pt" o:ole="">
+            <v:imagedata r:id="rId55" o:title=""/>
+          </v:shape>
+          <o:OLEObject Type="Embed" ProgID="Package" ShapeID="_x0000_i1038" DrawAspect="Icon" ObjectID="_1603785880" r:id="rId56"/>
         </w:object>
       </w:r>
     </w:p>
@@ -3172,7 +3126,7 @@
                     </pic:cNvPicPr>
                   </pic:nvPicPr>
                   <pic:blipFill>
-                    <a:blip r:embed="rId53" cstate="print"/>
+                    <a:blip r:embed="rId57" cstate="print"/>
                     <a:srcRect/>
                     <a:stretch>
                       <a:fillRect/>
@@ -3257,9 +3211,39 @@
     </w:p>
     <w:p>
       <w:pPr>
+        <w:widowControl/>
+      </w:pPr>
+      <w:r>
+        <w:br w:type="page"/>
+      </w:r>
+    </w:p>
+    <w:p>
+      <w:pPr>
         <w:pStyle w:val="a3"/>
         <w:ind w:leftChars="0" w:left="360"/>
-      </w:pPr>
+        <w:rPr>
+          <w:rFonts w:hint="eastAsia"/>
+        </w:rPr>
+      </w:pPr>
+      <w:r>
+        <w:rPr>
+          <w:rFonts w:hint="eastAsia"/>
+        </w:rPr>
+        <w:lastRenderedPageBreak/>
+        <w:t>History:</w:t>
+      </w:r>
+    </w:p>
+    <w:p>
+      <w:pPr>
+        <w:pStyle w:val="a3"/>
+        <w:ind w:leftChars="0" w:left="360"/>
+      </w:pPr>
+      <w:r>
+        <w:rPr>
+          <w:rFonts w:hint="eastAsia"/>
+        </w:rPr>
+        <w:t>2018.10.15: update BJT simulation circuit</w:t>
+      </w:r>
     </w:p>
     <w:sectPr>
       <w:pgSz w:w="11906" w:h="16838"/>

</xml_diff>

<commit_message>
update simulation file oscillator test bjt-2 and simulation report
</commit_message>
<xml_diff>
--- a/doc/Modelling and SImulation the piezo buzzer.docx
+++ b/doc/Modelling and SImulation the piezo buzzer.docx
@@ -397,7 +397,7 @@
           <v:shape id="_x0000_i1025" type="#_x0000_t75" style="width:77.25pt;height:48.4pt" o:ole="">
             <v:imagedata r:id="rId8" o:title=""/>
           </v:shape>
-          <o:OLEObject Type="Embed" ProgID="Package" ShapeID="_x0000_i1025" DrawAspect="Icon" ObjectID="_1603785863" r:id="rId9"/>
+          <o:OLEObject Type="Embed" ProgID="Package" ShapeID="_x0000_i1025" DrawAspect="Icon" ObjectID="_1603787052" r:id="rId9"/>
         </w:object>
       </w:r>
       <w:r>
@@ -408,7 +408,7 @@
           <v:shape id="_x0000_i1026" type="#_x0000_t75" style="width:77.25pt;height:48.4pt" o:ole="">
             <v:imagedata r:id="rId10" o:title=""/>
           </v:shape>
-          <o:OLEObject Type="Embed" ProgID="Package" ShapeID="_x0000_i1026" DrawAspect="Icon" ObjectID="_1603785864" r:id="rId11"/>
+          <o:OLEObject Type="Embed" ProgID="Package" ShapeID="_x0000_i1026" DrawAspect="Icon" ObjectID="_1603787053" r:id="rId11"/>
         </w:object>
       </w:r>
       <w:r>
@@ -419,7 +419,7 @@
           <v:shape id="_x0000_i1027" type="#_x0000_t75" style="width:77.25pt;height:48.4pt" o:ole="">
             <v:imagedata r:id="rId12" o:title=""/>
           </v:shape>
-          <o:OLEObject Type="Embed" ProgID="Package" ShapeID="_x0000_i1027" DrawAspect="Icon" ObjectID="_1603785865" r:id="rId13"/>
+          <o:OLEObject Type="Embed" ProgID="Package" ShapeID="_x0000_i1027" DrawAspect="Icon" ObjectID="_1603787054" r:id="rId13"/>
         </w:object>
       </w:r>
       <w:r>
@@ -430,7 +430,7 @@
           <v:shape id="_x0000_i1028" type="#_x0000_t75" style="width:77.25pt;height:48.4pt" o:ole="">
             <v:imagedata r:id="rId14" o:title=""/>
           </v:shape>
-          <o:OLEObject Type="Embed" ProgID="Package" ShapeID="_x0000_i1028" DrawAspect="Icon" ObjectID="_1603785866" r:id="rId15"/>
+          <o:OLEObject Type="Embed" ProgID="Package" ShapeID="_x0000_i1028" DrawAspect="Icon" ObjectID="_1603787055" r:id="rId15"/>
         </w:object>
       </w:r>
     </w:p>
@@ -1244,7 +1244,7 @@
           <v:shape id="_x0000_i1029" type="#_x0000_t75" style="width:77.25pt;height:48.4pt" o:ole="">
             <v:imagedata r:id="rId19" o:title=""/>
           </v:shape>
-          <o:OLEObject Type="Embed" ProgID="Package" ShapeID="_x0000_i1029" DrawAspect="Icon" ObjectID="_1603785867" r:id="rId20"/>
+          <o:OLEObject Type="Embed" ProgID="Package" ShapeID="_x0000_i1029" DrawAspect="Icon" ObjectID="_1603787056" r:id="rId20"/>
         </w:object>
       </w:r>
       <w:r>
@@ -1252,7 +1252,7 @@
           <v:shape id="_x0000_i1030" type="#_x0000_t75" style="width:77.25pt;height:48.4pt" o:ole="">
             <v:imagedata r:id="rId21" o:title=""/>
           </v:shape>
-          <o:OLEObject Type="Embed" ProgID="Package" ShapeID="_x0000_i1030" DrawAspect="Icon" ObjectID="_1603785868" r:id="rId22"/>
+          <o:OLEObject Type="Embed" ProgID="Package" ShapeID="_x0000_i1030" DrawAspect="Icon" ObjectID="_1603787057" r:id="rId22"/>
         </w:object>
       </w:r>
     </w:p>
@@ -2121,7 +2121,7 @@
           <v:shape id="_x0000_i1031" type="#_x0000_t75" style="width:77.25pt;height:48.4pt" o:ole="">
             <v:imagedata r:id="rId26" o:title=""/>
           </v:shape>
-          <o:OLEObject Type="Embed" ProgID="Package" ShapeID="_x0000_i1031" DrawAspect="Icon" ObjectID="_1603785869" r:id="rId27"/>
+          <o:OLEObject Type="Embed" ProgID="Package" ShapeID="_x0000_i1031" DrawAspect="Icon" ObjectID="_1603787058" r:id="rId27"/>
         </w:object>
       </w:r>
       <w:r>
@@ -2129,7 +2129,7 @@
           <v:shape id="_x0000_i1032" type="#_x0000_t75" style="width:77.25pt;height:48.4pt" o:ole="">
             <v:imagedata r:id="rId28" o:title=""/>
           </v:shape>
-          <o:OLEObject Type="Embed" ProgID="Package" ShapeID="_x0000_i1032" DrawAspect="Icon" ObjectID="_1603785870" r:id="rId29"/>
+          <o:OLEObject Type="Embed" ProgID="Package" ShapeID="_x0000_i1032" DrawAspect="Icon" ObjectID="_1603787059" r:id="rId29"/>
         </w:object>
       </w:r>
     </w:p>
@@ -2626,7 +2626,7 @@
           <v:shape id="_x0000_i1033" type="#_x0000_t75" style="width:77.25pt;height:48.4pt" o:ole="">
             <v:imagedata r:id="rId33" o:title=""/>
           </v:shape>
-          <o:OLEObject Type="Embed" ProgID="Package" ShapeID="_x0000_i1033" DrawAspect="Icon" ObjectID="_1603785871" r:id="rId34"/>
+          <o:OLEObject Type="Embed" ProgID="Package" ShapeID="_x0000_i1033" DrawAspect="Icon" ObjectID="_1603787060" r:id="rId34"/>
         </w:object>
       </w:r>
       <w:r>
@@ -2634,7 +2634,7 @@
           <v:shape id="_x0000_i1034" type="#_x0000_t75" style="width:77.25pt;height:48.4pt" o:ole="">
             <v:imagedata r:id="rId35" o:title=""/>
           </v:shape>
-          <o:OLEObject Type="Embed" ProgID="Package" ShapeID="_x0000_i1034" DrawAspect="Icon" ObjectID="_1603785872" r:id="rId36"/>
+          <o:OLEObject Type="Embed" ProgID="Package" ShapeID="_x0000_i1034" DrawAspect="Icon" ObjectID="_1603787061" r:id="rId36"/>
         </w:object>
       </w:r>
     </w:p>
@@ -2747,13 +2747,133 @@
         <w:rPr>
           <w:rFonts w:hint="eastAsia"/>
         </w:rPr>
-        <w:t>,</w:t>
-      </w:r>
-      <w:r>
-        <w:rPr>
-          <w:rFonts w:hint="eastAsia"/>
-        </w:rPr>
-        <w:t>共振頻率有差異</w:t>
+        <w:t>.</w:t>
+      </w:r>
+      <w:r>
+        <w:rPr>
+          <w:rFonts w:hint="eastAsia"/>
+        </w:rPr>
+        <w:t>這種驅動最大</w:t>
+      </w:r>
+      <w:proofErr w:type="gramStart"/>
+      <w:r>
+        <w:rPr>
+          <w:rFonts w:hint="eastAsia"/>
+        </w:rPr>
+        <w:t>的功耗在</w:t>
+      </w:r>
+      <w:proofErr w:type="gramEnd"/>
+      <w:r>
+        <w:rPr>
+          <w:rFonts w:hint="eastAsia"/>
+        </w:rPr>
+        <w:t>RL,</w:t>
+      </w:r>
+      <w:r>
+        <w:rPr>
+          <w:rFonts w:hint="eastAsia"/>
+        </w:rPr>
+        <w:t>幾乎消耗了</w:t>
+      </w:r>
+      <w:r>
+        <w:rPr>
+          <w:rFonts w:hint="eastAsia"/>
+        </w:rPr>
+        <w:t>80%</w:t>
+      </w:r>
+      <w:r>
+        <w:rPr>
+          <w:rFonts w:hint="eastAsia"/>
+        </w:rPr>
+        <w:t>以上的能量</w:t>
+      </w:r>
+      <w:r>
+        <w:rPr>
+          <w:rFonts w:hint="eastAsia"/>
+        </w:rPr>
+        <w:t>.</w:t>
+      </w:r>
+      <w:r>
+        <w:rPr>
+          <w:rFonts w:hint="eastAsia"/>
+        </w:rPr>
+        <w:t xml:space="preserve"> </w:t>
+      </w:r>
+      <w:r>
+        <w:rPr>
+          <w:rFonts w:hint="eastAsia"/>
+        </w:rPr>
+        <w:t>調整</w:t>
+      </w:r>
+      <w:proofErr w:type="spellStart"/>
+      <w:r>
+        <w:rPr>
+          <w:rFonts w:hint="eastAsia"/>
+        </w:rPr>
+        <w:t>Rbias</w:t>
+      </w:r>
+      <w:proofErr w:type="spellEnd"/>
+      <w:r>
+        <w:rPr>
+          <w:rFonts w:hint="eastAsia"/>
+        </w:rPr>
+        <w:t>使得偏壓接近</w:t>
+      </w:r>
+      <w:r>
+        <w:rPr>
+          <w:rFonts w:hint="eastAsia"/>
+        </w:rPr>
+        <w:t>1/2Vcc. RL</w:t>
+      </w:r>
+      <w:r>
+        <w:rPr>
+          <w:rFonts w:hint="eastAsia"/>
+        </w:rPr>
+        <w:t>和</w:t>
+      </w:r>
+      <w:r>
+        <w:rPr>
+          <w:rFonts w:hint="eastAsia"/>
+        </w:rPr>
+        <w:t>buzzer</w:t>
+      </w:r>
+      <w:r>
+        <w:rPr>
+          <w:rFonts w:hint="eastAsia"/>
+        </w:rPr>
+        <w:t>的</w:t>
+      </w:r>
+      <w:proofErr w:type="spellStart"/>
+      <w:r>
+        <w:rPr>
+          <w:rFonts w:hint="eastAsia"/>
+        </w:rPr>
+        <w:t>esr</w:t>
+      </w:r>
+      <w:proofErr w:type="spellEnd"/>
+      <w:r>
+        <w:rPr>
+          <w:rFonts w:hint="eastAsia"/>
+        </w:rPr>
+        <w:t>限制了流入</w:t>
+      </w:r>
+      <w:r>
+        <w:rPr>
+          <w:rFonts w:hint="eastAsia"/>
+        </w:rPr>
+        <w:t>buzzer</w:t>
+      </w:r>
+      <w:r>
+        <w:rPr>
+          <w:rFonts w:hint="eastAsia"/>
+        </w:rPr>
+        <w:t>的最大電流</w:t>
+      </w:r>
+      <w:r>
+        <w:rPr>
+          <w:rFonts w:hint="eastAsia"/>
+        </w:rPr>
+        <w:t>.</w:t>
       </w:r>
     </w:p>
     <w:p>
@@ -2816,24 +2936,21 @@
       <w:pPr>
         <w:pStyle w:val="a3"/>
         <w:ind w:leftChars="0" w:left="360"/>
-        <w:rPr>
-          <w:rFonts w:hint="eastAsia"/>
-        </w:rPr>
       </w:pPr>
       <w:r>
         <w:object w:dxaOrig="1543" w:dyaOrig="969">
-          <v:shape id="_x0000_i1040" type="#_x0000_t75" style="width:77.25pt;height:48.4pt" o:ole="">
+          <v:shape id="_x0000_i1035" type="#_x0000_t75" style="width:77.25pt;height:48.4pt" o:ole="">
             <v:imagedata r:id="rId39" o:title=""/>
           </v:shape>
-          <o:OLEObject Type="Embed" ProgID="Package" ShapeID="_x0000_i1040" DrawAspect="Icon" ObjectID="_1603785873" r:id="rId40"/>
+          <o:OLEObject Type="Embed" ProgID="Package" ShapeID="_x0000_i1035" DrawAspect="Icon" ObjectID="_1603787062" r:id="rId40"/>
         </w:object>
       </w:r>
       <w:r>
         <w:object w:dxaOrig="1543" w:dyaOrig="969">
-          <v:shape id="_x0000_i1039" type="#_x0000_t75" style="width:77.25pt;height:48.4pt" o:ole="">
+          <v:shape id="_x0000_i1036" type="#_x0000_t75" style="width:77.25pt;height:48.4pt" o:ole="">
             <v:imagedata r:id="rId41" o:title=""/>
           </v:shape>
-          <o:OLEObject Type="Embed" ProgID="Package" ShapeID="_x0000_i1039" DrawAspect="Icon" ObjectID="_1603785874" r:id="rId42"/>
+          <o:OLEObject Type="Embed" ProgID="Package" ShapeID="_x0000_i1036" DrawAspect="Icon" ObjectID="_1603787063" r:id="rId42"/>
         </w:object>
       </w:r>
     </w:p>
@@ -2859,6 +2976,12 @@
           <w:rFonts w:hint="eastAsia"/>
         </w:rPr>
         <w:t>kHz.</w:t>
+      </w:r>
+      <w:r>
+        <w:rPr>
+          <w:rFonts w:hint="eastAsia"/>
+        </w:rPr>
+        <w:t xml:space="preserve"> </w:t>
       </w:r>
     </w:p>
     <w:p>
@@ -2881,9 +3004,9 @@
         <w:lastRenderedPageBreak/>
         <w:drawing>
           <wp:inline distT="0" distB="0" distL="0" distR="0">
-            <wp:extent cx="5274310" cy="2966799"/>
+            <wp:extent cx="5274310" cy="2884388"/>
             <wp:effectExtent l="19050" t="0" r="2540" b="0"/>
-            <wp:docPr id="32" name="圖片 32"/>
+            <wp:docPr id="1" name="圖片 22"/>
             <wp:cNvGraphicFramePr>
               <a:graphicFrameLocks xmlns:a="http://schemas.openxmlformats.org/drawingml/2006/main" noChangeAspect="1"/>
             </wp:cNvGraphicFramePr>
@@ -2891,7 +3014,7 @@
               <a:graphicData uri="http://schemas.openxmlformats.org/drawingml/2006/picture">
                 <pic:pic xmlns:pic="http://schemas.openxmlformats.org/drawingml/2006/picture">
                   <pic:nvPicPr>
-                    <pic:cNvPr id="0" name="Picture 32"/>
+                    <pic:cNvPr id="0" name="Picture 22"/>
                     <pic:cNvPicPr>
                       <a:picLocks noChangeAspect="1" noChangeArrowheads="1"/>
                     </pic:cNvPicPr>
@@ -2906,7 +3029,7 @@
                   <pic:spPr bwMode="auto">
                     <a:xfrm>
                       <a:off x="0" y="0"/>
-                      <a:ext cx="5274310" cy="2966799"/>
+                      <a:ext cx="5274310" cy="2884388"/>
                     </a:xfrm>
                     <a:prstGeom prst="rect">
                       <a:avLst/>
@@ -2930,24 +3053,13 @@
       <w:pPr>
         <w:pStyle w:val="a3"/>
         <w:ind w:leftChars="0" w:left="360"/>
-        <w:rPr>
-          <w:rFonts w:hint="eastAsia"/>
-        </w:rPr>
       </w:pPr>
       <w:r>
         <w:object w:dxaOrig="1543" w:dyaOrig="969">
-          <v:shape id="_x0000_i1042" type="#_x0000_t75" style="width:77.25pt;height:48.4pt" o:ole="">
+          <v:shape id="_x0000_i1041" type="#_x0000_t75" style="width:77.25pt;height:48.4pt" o:ole="">
             <v:imagedata r:id="rId44" o:title=""/>
           </v:shape>
-          <o:OLEObject Type="Embed" ProgID="Package" ShapeID="_x0000_i1042" DrawAspect="Icon" ObjectID="_1603785875" r:id="rId45"/>
-        </w:object>
-      </w:r>
-      <w:r>
-        <w:object w:dxaOrig="1543" w:dyaOrig="969">
-          <v:shape id="_x0000_i1041" type="#_x0000_t75" style="width:77.25pt;height:48.4pt" o:ole="">
-            <v:imagedata r:id="rId46" o:title=""/>
-          </v:shape>
-          <o:OLEObject Type="Embed" ProgID="Package" ShapeID="_x0000_i1041" DrawAspect="Icon" ObjectID="_1603785876" r:id="rId47"/>
+          <o:OLEObject Type="Embed" ProgID="Package" ShapeID="_x0000_i1041" DrawAspect="Icon" ObjectID="_1603787064" r:id="rId45"/>
         </w:object>
       </w:r>
     </w:p>
@@ -2966,7 +3078,13 @@
         <w:rPr>
           <w:rFonts w:hint="eastAsia"/>
         </w:rPr>
-        <w:t>3.07kHz.</w:t>
+        <w:t>3.06</w:t>
+      </w:r>
+      <w:r>
+        <w:rPr>
+          <w:rFonts w:hint="eastAsia"/>
+        </w:rPr>
+        <w:t>kHz.</w:t>
       </w:r>
     </w:p>
     <w:p>
@@ -3031,7 +3149,7 @@
                     </pic:cNvPicPr>
                   </pic:nvPicPr>
                   <pic:blipFill>
-                    <a:blip r:embed="rId48" cstate="print"/>
+                    <a:blip r:embed="rId46" cstate="print"/>
                     <a:srcRect/>
                     <a:stretch>
                       <a:fillRect/>
@@ -3067,34 +3185,34 @@
       </w:pPr>
       <w:r>
         <w:object w:dxaOrig="1543" w:dyaOrig="969">
-          <v:shape id="_x0000_i1035" type="#_x0000_t75" style="width:77.25pt;height:48.4pt" o:ole="">
+          <v:shape id="_x0000_i1037" type="#_x0000_t75" style="width:77.25pt;height:48.4pt" o:ole="">
+            <v:imagedata r:id="rId47" o:title=""/>
+          </v:shape>
+          <o:OLEObject Type="Embed" ProgID="Package" ShapeID="_x0000_i1037" DrawAspect="Icon" ObjectID="_1603787065" r:id="rId48"/>
+        </w:object>
+      </w:r>
+      <w:r>
+        <w:object w:dxaOrig="1543" w:dyaOrig="969">
+          <v:shape id="_x0000_i1038" type="#_x0000_t75" style="width:77.25pt;height:48.4pt" o:ole="">
             <v:imagedata r:id="rId49" o:title=""/>
           </v:shape>
-          <o:OLEObject Type="Embed" ProgID="Package" ShapeID="_x0000_i1035" DrawAspect="Icon" ObjectID="_1603785877" r:id="rId50"/>
+          <o:OLEObject Type="Embed" ProgID="Package" ShapeID="_x0000_i1038" DrawAspect="Icon" ObjectID="_1603787066" r:id="rId50"/>
         </w:object>
       </w:r>
       <w:r>
         <w:object w:dxaOrig="1543" w:dyaOrig="969">
-          <v:shape id="_x0000_i1036" type="#_x0000_t75" style="width:77.25pt;height:48.4pt" o:ole="">
+          <v:shape id="_x0000_i1039" type="#_x0000_t75" style="width:77.25pt;height:48.4pt" o:ole="">
             <v:imagedata r:id="rId51" o:title=""/>
           </v:shape>
-          <o:OLEObject Type="Embed" ProgID="Package" ShapeID="_x0000_i1036" DrawAspect="Icon" ObjectID="_1603785878" r:id="rId52"/>
+          <o:OLEObject Type="Embed" ProgID="Package" ShapeID="_x0000_i1039" DrawAspect="Icon" ObjectID="_1603787067" r:id="rId52"/>
         </w:object>
       </w:r>
       <w:r>
         <w:object w:dxaOrig="1543" w:dyaOrig="969">
-          <v:shape id="_x0000_i1037" type="#_x0000_t75" style="width:77.25pt;height:48.4pt" o:ole="">
+          <v:shape id="_x0000_i1040" type="#_x0000_t75" style="width:77.25pt;height:48.4pt" o:ole="">
             <v:imagedata r:id="rId53" o:title=""/>
           </v:shape>
-          <o:OLEObject Type="Embed" ProgID="Package" ShapeID="_x0000_i1037" DrawAspect="Icon" ObjectID="_1603785879" r:id="rId54"/>
-        </w:object>
-      </w:r>
-      <w:r>
-        <w:object w:dxaOrig="1543" w:dyaOrig="969">
-          <v:shape id="_x0000_i1038" type="#_x0000_t75" style="width:77.25pt;height:48.4pt" o:ole="">
-            <v:imagedata r:id="rId55" o:title=""/>
-          </v:shape>
-          <o:OLEObject Type="Embed" ProgID="Package" ShapeID="_x0000_i1038" DrawAspect="Icon" ObjectID="_1603785880" r:id="rId56"/>
+          <o:OLEObject Type="Embed" ProgID="Package" ShapeID="_x0000_i1040" DrawAspect="Icon" ObjectID="_1603787068" r:id="rId54"/>
         </w:object>
       </w:r>
     </w:p>
@@ -3126,7 +3244,7 @@
                     </pic:cNvPicPr>
                   </pic:nvPicPr>
                   <pic:blipFill>
-                    <a:blip r:embed="rId57" cstate="print"/>
+                    <a:blip r:embed="rId55" cstate="print"/>
                     <a:srcRect/>
                     <a:stretch>
                       <a:fillRect/>
@@ -3221,9 +3339,6 @@
       <w:pPr>
         <w:pStyle w:val="a3"/>
         <w:ind w:leftChars="0" w:left="360"/>
-        <w:rPr>
-          <w:rFonts w:hint="eastAsia"/>
-        </w:rPr>
       </w:pPr>
       <w:r>
         <w:rPr>

</xml_diff>